<commit_message>
Detailed steps for next milestone
</commit_message>
<xml_diff>
--- a/Formal/AblaufBWKI.docx
+++ b/Formal/AblaufBWKI.docx
@@ -30,50 +30,59 @@
         <w:rPr>
           <w:lang w:val="de-DE"/>
         </w:rPr>
-        <w:t xml:space="preserve">Ergebnisüberprüfung pro Klasse </w:t>
-      </w:r>
-      <w:proofErr w:type="spellStart"/>
-      <w:r>
-        <w:rPr>
-          <w:lang w:val="de-DE"/>
-        </w:rPr>
-        <w:t>scikit</w:t>
-      </w:r>
-      <w:proofErr w:type="spellEnd"/>
-      <w:r>
-        <w:rPr>
-          <w:lang w:val="de-DE"/>
-        </w:rPr>
-        <w:t xml:space="preserve"> </w:t>
-      </w:r>
-      <w:proofErr w:type="spellStart"/>
-      <w:r>
-        <w:rPr>
-          <w:lang w:val="de-DE"/>
-        </w:rPr>
-        <w:t>image</w:t>
-      </w:r>
-      <w:proofErr w:type="spellEnd"/>
-      <w:r>
-        <w:rPr>
-          <w:lang w:val="de-DE"/>
-        </w:rPr>
-        <w:t xml:space="preserve"> Überlagerung des Originalbildes und des Zahlenplans</w:t>
-      </w:r>
-      <w:r>
-        <w:rPr>
-          <w:lang w:val="de-DE"/>
-        </w:rPr>
-        <w:t xml:space="preserve"> </w:t>
-      </w:r>
-      <w:proofErr w:type="spellStart"/>
-      <w:r>
-        <w:rPr>
-          <w:lang w:val="de-DE"/>
-        </w:rPr>
-        <w:t>Heatmap</w:t>
-      </w:r>
-      <w:proofErr w:type="spellEnd"/>
+        <w:t>Ergebnisüberprüfung pro Klasse scikit image Überlagerung des Originalbildes und des Zahlenplans</w:t>
+      </w:r>
+      <w:r>
+        <w:rPr>
+          <w:lang w:val="de-DE"/>
+        </w:rPr>
+        <w:t xml:space="preserve"> Heatmap</w:t>
+      </w:r>
+    </w:p>
+    <w:p>
+      <w:pPr>
+        <w:pStyle w:val="Listenabsatz"/>
+        <w:ind w:left="1440"/>
+        <w:rPr>
+          <w:lang w:val="de-DE"/>
+        </w:rPr>
+      </w:pPr>
+      <w:r>
+        <w:rPr>
+          <w:lang w:val="de-DE"/>
+        </w:rPr>
+        <w:t>Reshaping array to 11 arrays of size (990, 820, 4) RGBA with values per pixel (0, 0, 1, probability)</w:t>
+      </w:r>
+    </w:p>
+    <w:p>
+      <w:pPr>
+        <w:pStyle w:val="Listenabsatz"/>
+        <w:ind w:left="1440"/>
+        <w:rPr>
+          <w:lang w:val="de-DE"/>
+        </w:rPr>
+      </w:pPr>
+      <w:r>
+        <w:rPr>
+          <w:lang w:val="de-DE"/>
+        </w:rPr>
+        <w:t>Creating image by using PIL.Image.fromarray</w:t>
+      </w:r>
+    </w:p>
+    <w:p>
+      <w:pPr>
+        <w:pStyle w:val="Listenabsatz"/>
+        <w:ind w:left="1440"/>
+        <w:rPr>
+          <w:lang w:val="de-DE"/>
+        </w:rPr>
+      </w:pPr>
+      <w:r>
+        <w:rPr>
+          <w:lang w:val="de-DE"/>
+        </w:rPr>
+        <w:t>Overlaying with original plan by using image.paste</w:t>
+      </w:r>
     </w:p>
     <w:p>
       <w:pPr>
@@ -126,35 +135,7 @@
         <w:rPr>
           <w:lang w:val="de-DE"/>
         </w:rPr>
-        <w:t>Rechtecke einzeichnen (</w:t>
-      </w:r>
-      <w:proofErr w:type="spellStart"/>
-      <w:r>
-        <w:rPr>
-          <w:lang w:val="de-DE"/>
-        </w:rPr>
-        <w:t>opencv</w:t>
-      </w:r>
-      <w:proofErr w:type="spellEnd"/>
-      <w:r>
-        <w:rPr>
-          <w:lang w:val="de-DE"/>
-        </w:rPr>
-        <w:t xml:space="preserve"> Polygon, </w:t>
-      </w:r>
-      <w:proofErr w:type="spellStart"/>
-      <w:r>
-        <w:rPr>
-          <w:lang w:val="de-DE"/>
-        </w:rPr>
-        <w:t>opencv</w:t>
-      </w:r>
-      <w:proofErr w:type="spellEnd"/>
-      <w:r>
-        <w:rPr>
-          <w:lang w:val="de-DE"/>
-        </w:rPr>
-        <w:t xml:space="preserve"> kleinstmögliches Rechteck) und die Ergebnisse in Textform abspeichern</w:t>
+        <w:t>Rechtecke einzeichnen (opencv Polygon, opencv kleinstmögliches Rechteck) und die Ergebnisse in Textform abspeichern</w:t>
       </w:r>
     </w:p>
     <w:p>
@@ -190,21 +171,7 @@
         <w:rPr>
           <w:lang w:val="de-DE"/>
         </w:rPr>
-        <w:t>Fully-</w:t>
-      </w:r>
-      <w:proofErr w:type="spellStart"/>
-      <w:r>
-        <w:rPr>
-          <w:lang w:val="de-DE"/>
-        </w:rPr>
-        <w:t>Convolutional</w:t>
-      </w:r>
-      <w:proofErr w:type="spellEnd"/>
-      <w:r>
-        <w:rPr>
-          <w:lang w:val="de-DE"/>
-        </w:rPr>
-        <w:t>-Network einbauen</w:t>
+        <w:t>Fully-Convolutional-Network einbauen</w:t>
       </w:r>
     </w:p>
     <w:p>

</xml_diff>

<commit_message>
Non Maximum Suppression and Prediction Controll
</commit_message>
<xml_diff>
--- a/Formal/AblaufBWKI.docx
+++ b/Formal/AblaufBWKI.docx
@@ -99,7 +99,73 @@
         <w:rPr>
           <w:lang w:val="de-DE"/>
         </w:rPr>
-        <w:t>Maske über Ausgabewerte mit variabler Größe pro Klasse zur Objektfindung, dabei Speicherung der alten Werte („Non-Maximum-Suppression“)</w:t>
+        <w:t>Heatmap nur höchste Klasse verwenden filtern</w:t>
+      </w:r>
+      <w:r>
+        <w:rPr>
+          <w:lang w:val="de-DE"/>
+        </w:rPr>
+        <w:t>, Threshold</w:t>
+      </w:r>
+    </w:p>
+    <w:p>
+      <w:pPr>
+        <w:pStyle w:val="Listenabsatz"/>
+        <w:numPr>
+          <w:ilvl w:val="0"/>
+          <w:numId w:val="1"/>
+        </w:numPr>
+        <w:rPr>
+          <w:lang w:val="de-DE"/>
+        </w:rPr>
+      </w:pPr>
+      <w:r>
+        <w:rPr>
+          <w:lang w:val="de-DE"/>
+        </w:rPr>
+        <w:t>(Negativ-Klasse???)</w:t>
+      </w:r>
+    </w:p>
+    <w:p>
+      <w:pPr>
+        <w:pStyle w:val="Listenabsatz"/>
+        <w:numPr>
+          <w:ilvl w:val="0"/>
+          <w:numId w:val="1"/>
+        </w:numPr>
+        <w:rPr>
+          <w:lang w:val="de-DE"/>
+        </w:rPr>
+      </w:pPr>
+      <w:r>
+        <w:rPr>
+          <w:lang w:val="de-DE"/>
+        </w:rPr>
+        <w:t>Maske über Ausgabewerte mit variabler Größe pro Klasse</w:t>
+      </w:r>
+      <w:r>
+        <w:rPr>
+          <w:lang w:val="de-DE"/>
+        </w:rPr>
+        <w:t xml:space="preserve"> (Abhängig von Objektgröße, Ansatz: </w:t>
+      </w:r>
+      <w:r>
+        <w:rPr>
+          <w:lang w:val="de-DE"/>
+        </w:rPr>
+        <w:t>etwas mehr als Hälfte</w:t>
+      </w:r>
+      <w:r>
+        <w:rPr>
+          <w:lang w:val="de-DE"/>
+        </w:rPr>
+        <w:t>)</w:t>
+      </w:r>
+      <w:r>
+        <w:rPr>
+          <w:lang w:val="de-DE"/>
+        </w:rPr>
+        <w:t xml:space="preserve"> zur Objektfindung, dabei Speicherung der alten Werte („Non-Maximum-Suppression“)</w:t>
       </w:r>
     </w:p>
     <w:p>
@@ -207,7 +273,7 @@
   <w:abstractNum w:abstractNumId="0" w15:restartNumberingAfterBreak="0">
     <w:nsid w:val="06935DAC"/>
     <w:multiLevelType w:val="hybridMultilevel"/>
-    <w:tmpl w:val="A28A2816"/>
+    <w:tmpl w:val="3A1EFE6A"/>
     <w:lvl w:ilvl="0" w:tplc="B7026CD4">
       <w:numFmt w:val="bullet"/>
       <w:lvlText w:val="-"/>

</xml_diff>